<commit_message>
Added Output to Examples
</commit_message>
<xml_diff>
--- a/Python/Day 2 (Operatos, If Else).docx
+++ b/Python/Day 2 (Operatos, If Else).docx
@@ -2067,7 +2067,7 @@
           <w:szCs w:val="36"/>
           <w:lang w:val="en-US"/>
         </w:rPr>
-        <w:object w:dxaOrig="9026" w:dyaOrig="7387">
+        <w:object w:dxaOrig="9026" w:dyaOrig="6986">
           <v:shapetype id="_x0000_t75" coordsize="21600,21600" o:spt="75" o:preferrelative="t" path="m@4@5l@4@11@9@11@9@5xe" filled="f" stroked="f">
             <v:stroke joinstyle="miter"/>
             <v:formulas>
@@ -2087,10 +2087,10 @@
             <v:path o:extrusionok="f" gradientshapeok="t" o:connecttype="rect"/>
             <o:lock v:ext="edit" aspectratio="t"/>
           </v:shapetype>
-          <v:shape id="_x0000_i1025" type="#_x0000_t75" style="width:451pt;height:241.15pt" o:ole="">
+          <v:shape id="_x0000_i1029" type="#_x0000_t75" style="width:450.75pt;height:290.25pt" o:ole="">
             <v:imagedata r:id="rId14" o:title=""/>
           </v:shape>
-          <o:OLEObject Type="Embed" ProgID="Word.OpenDocumentText.12" ShapeID="_x0000_i1025" DrawAspect="Content" ObjectID="_1674590727" r:id="rId15"/>
+          <o:OLEObject Type="Embed" ProgID="Word.OpenDocumentText.12" ShapeID="_x0000_i1029" DrawAspect="Content" ObjectID="_1676888703" r:id="rId15"/>
         </w:object>
       </w:r>
     </w:p>
@@ -2130,10 +2130,10 @@
           <w:lang w:val="en-US"/>
         </w:rPr>
         <w:object w:dxaOrig="9026" w:dyaOrig="1613">
-          <v:shape id="_x0000_i1026" type="#_x0000_t75" style="width:451pt;height:80.85pt" o:ole="">
+          <v:shape id="_x0000_i1025" type="#_x0000_t75" style="width:450.75pt;height:81pt" o:ole="">
             <v:imagedata r:id="rId16" o:title=""/>
           </v:shape>
-          <o:OLEObject Type="Embed" ProgID="Word.OpenDocumentText.12" ShapeID="_x0000_i1026" DrawAspect="Content" ObjectID="_1674590728" r:id="rId17"/>
+          <o:OLEObject Type="Embed" ProgID="Word.OpenDocumentText.12" ShapeID="_x0000_i1025" DrawAspect="Content" ObjectID="_1676888704" r:id="rId17"/>
         </w:object>
       </w:r>
     </w:p>
@@ -2173,10 +2173,10 @@
           <w:lang w:val="en-US"/>
         </w:rPr>
         <w:object w:dxaOrig="9026" w:dyaOrig="1613">
-          <v:shape id="_x0000_i1027" type="#_x0000_t75" style="width:451pt;height:80.85pt" o:ole="">
+          <v:shape id="_x0000_i1026" type="#_x0000_t75" style="width:450.75pt;height:81pt" o:ole="">
             <v:imagedata r:id="rId18" o:title=""/>
           </v:shape>
-          <o:OLEObject Type="Embed" ProgID="Word.OpenDocumentText.12" ShapeID="_x0000_i1027" DrawAspect="Content" ObjectID="_1674590729" r:id="rId19"/>
+          <o:OLEObject Type="Embed" ProgID="Word.OpenDocumentText.12" ShapeID="_x0000_i1026" DrawAspect="Content" ObjectID="_1676888705" r:id="rId19"/>
         </w:object>
       </w:r>
     </w:p>
@@ -2216,10 +2216,10 @@
           <w:lang w:val="en-US"/>
         </w:rPr>
         <w:object w:dxaOrig="9026" w:dyaOrig="2485">
-          <v:shape id="_x0000_i1028" type="#_x0000_t75" style="width:451pt;height:124.3pt" o:ole="">
+          <v:shape id="_x0000_i1027" type="#_x0000_t75" style="width:450.75pt;height:124.5pt" o:ole="">
             <v:imagedata r:id="rId20" o:title=""/>
           </v:shape>
-          <o:OLEObject Type="Embed" ProgID="Word.OpenDocumentText.12" ShapeID="_x0000_i1028" DrawAspect="Content" ObjectID="_1674590730" r:id="rId21"/>
+          <o:OLEObject Type="Embed" ProgID="Word.OpenDocumentText.12" ShapeID="_x0000_i1027" DrawAspect="Content" ObjectID="_1676888706" r:id="rId21"/>
         </w:object>
       </w:r>
     </w:p>
@@ -2232,26 +2232,8 @@
           <w:lang w:val="en-US"/>
         </w:rPr>
       </w:pPr>
-    </w:p>
-    <w:p>
-      <w:pPr>
-        <w:spacing w:line="240" w:lineRule="auto"/>
-        <w:rPr>
-          <w:sz w:val="32"/>
-          <w:szCs w:val="36"/>
-          <w:lang w:val="en-US"/>
-        </w:rPr>
-      </w:pPr>
-    </w:p>
-    <w:p>
-      <w:pPr>
-        <w:spacing w:line="240" w:lineRule="auto"/>
-        <w:rPr>
-          <w:sz w:val="32"/>
-          <w:szCs w:val="36"/>
-          <w:lang w:val="en-US"/>
-        </w:rPr>
-      </w:pPr>
+      <w:bookmarkStart w:id="4" w:name="_GoBack"/>
+      <w:bookmarkEnd w:id="4"/>
       <w:r>
         <w:rPr>
           <w:sz w:val="32"/>
@@ -2262,8 +2244,8 @@
         <w:t>PASS Statement</w:t>
       </w:r>
     </w:p>
-    <w:bookmarkStart w:id="4" w:name="_MON_1674334424"/>
-    <w:bookmarkEnd w:id="4"/>
+    <w:bookmarkStart w:id="5" w:name="_MON_1674334424"/>
+    <w:bookmarkEnd w:id="5"/>
     <w:p>
       <w:pPr>
         <w:spacing w:line="240" w:lineRule="auto"/>
@@ -2280,10 +2262,10 @@
           <w:lang w:val="en-US"/>
         </w:rPr>
         <w:object w:dxaOrig="9026" w:dyaOrig="1613">
-          <v:shape id="_x0000_i1029" type="#_x0000_t75" style="width:451pt;height:80.85pt" o:ole="">
+          <v:shape id="_x0000_i1028" type="#_x0000_t75" style="width:450.75pt;height:81pt" o:ole="">
             <v:imagedata r:id="rId22" o:title=""/>
           </v:shape>
-          <o:OLEObject Type="Embed" ProgID="Word.OpenDocumentText.12" ShapeID="_x0000_i1029" DrawAspect="Content" ObjectID="_1674590731" r:id="rId23"/>
+          <o:OLEObject Type="Embed" ProgID="Word.OpenDocumentText.12" ShapeID="_x0000_i1028" DrawAspect="Content" ObjectID="_1676888707" r:id="rId23"/>
         </w:object>
       </w:r>
     </w:p>
@@ -2437,17 +2419,7 @@
           <w:szCs w:val="36"/>
           <w:lang w:val="en-US"/>
         </w:rPr>
-        <w:t>salary betw</w:t>
-      </w:r>
-      <w:bookmarkStart w:id="5" w:name="_GoBack"/>
-      <w:bookmarkEnd w:id="5"/>
-      <w:r>
-        <w:rPr>
-          <w:sz w:val="24"/>
-          <w:szCs w:val="36"/>
-          <w:lang w:val="en-US"/>
-        </w:rPr>
-        <w:t>een 10,000 and 20, 000, 10 % increment</w:t>
+        <w:t>salary between 10,000 and 20, 000, 10 % increment</w:t>
       </w:r>
     </w:p>
     <w:p>
@@ -3279,6 +3251,7 @@
         <v:shape id="PowerPlusWaterMarkObject16566454" o:spid="_x0000_s2050" type="#_x0000_t136" style="position:absolute;margin-left:0;margin-top:0;width:530.25pt;height:106.05pt;rotation:315;z-index:-251655168;mso-position-horizontal:center;mso-position-horizontal-relative:margin;mso-position-vertical:center;mso-position-vertical-relative:margin" o:allowincell="f" fillcolor="red" stroked="f">
           <v:fill opacity=".5"/>
           <v:textpath style="font-family:&quot;Revue BT&quot;;font-size:1pt" string="COMPUSOFT"/>
+          <w10:wrap anchorx="margin" anchory="margin"/>
         </v:shape>
       </w:pict>
     </w:r>
@@ -3324,6 +3297,7 @@
         <v:shape id="PowerPlusWaterMarkObject16566455" o:spid="_x0000_s2051" type="#_x0000_t136" style="position:absolute;margin-left:0;margin-top:0;width:530.25pt;height:106.05pt;rotation:315;z-index:-251653120;mso-position-horizontal:center;mso-position-horizontal-relative:margin;mso-position-vertical:center;mso-position-vertical-relative:margin" o:allowincell="f" fillcolor="red" stroked="f">
           <v:fill opacity=".5"/>
           <v:textpath style="font-family:&quot;Revue BT&quot;;font-size:1pt" string="COMPUSOFT"/>
+          <w10:wrap anchorx="margin" anchory="margin"/>
         </v:shape>
       </w:pict>
     </w:r>
@@ -3369,6 +3343,7 @@
         <v:shape id="PowerPlusWaterMarkObject16566453" o:spid="_x0000_s2049" type="#_x0000_t136" style="position:absolute;margin-left:0;margin-top:0;width:530.25pt;height:106.05pt;rotation:315;z-index:-251657216;mso-position-horizontal:center;mso-position-horizontal-relative:margin;mso-position-vertical:center;mso-position-vertical-relative:margin" o:allowincell="f" fillcolor="red" stroked="f">
           <v:fill opacity=".5"/>
           <v:textpath style="font-family:&quot;Revue BT&quot;;font-size:1pt" string="COMPUSOFT"/>
+          <w10:wrap anchorx="margin" anchory="margin"/>
         </v:shape>
       </w:pict>
     </w:r>

</xml_diff>